<commit_message>
Update Pendaftaran dan Penilaian Proposal TA
</commit_message>
<xml_diff>
--- a/Proposal/PENDAFTARAN PROPOSAL TUGAS AKHIR.docx
+++ b/Proposal/PENDAFTARAN PROPOSAL TUGAS AKHIR.docx
@@ -1,6 +1,6 @@
 
 <file path=word/document.xml><?xml version="1.0" encoding="utf-8"?>
-<w:document xmlns:wpc="http://schemas.microsoft.com/office/word/2010/wordprocessingCanvas" xmlns:cx="http://schemas.microsoft.com/office/drawing/2014/chartex" xmlns:cx1="http://schemas.microsoft.com/office/drawing/2015/9/8/chartex" xmlns:cx2="http://schemas.microsoft.com/office/drawing/2015/10/21/chartex" xmlns:cx3="http://schemas.microsoft.com/office/drawing/2016/5/9/chartex" xmlns:cx4="http://schemas.microsoft.com/office/drawing/2016/5/10/chartex" xmlns:cx5="http://schemas.microsoft.com/office/drawing/2016/5/11/chartex" xmlns:cx6="http://schemas.microsoft.com/office/drawing/2016/5/12/chartex" xmlns:cx7="http://schemas.microsoft.com/office/drawing/2016/5/13/chartex" xmlns:cx8="http://schemas.microsoft.com/office/drawing/2016/5/14/chartex" xmlns:mc="http://schemas.openxmlformats.org/markup-compatibility/2006" xmlns:aink="http://schemas.microsoft.com/office/drawing/2016/ink" xmlns:am3d="http://schemas.microsoft.com/office/drawing/2017/model3d" xmlns:o="urn:schemas-microsoft-com:office:office" xmlns:r="http://schemas.openxmlformats.org/officeDocument/2006/relationships" xmlns:m="http://schemas.openxmlformats.org/officeDocument/2006/math" xmlns:v="urn:schemas-microsoft-com:vml" xmlns:wp14="http://schemas.microsoft.com/office/word/2010/wordprocessingDrawing" xmlns:wp="http://schemas.openxmlformats.org/drawingml/2006/wordprocessingDrawing" xmlns:w10="urn:schemas-microsoft-com:office:word" xmlns:w="http://schemas.openxmlformats.org/wordprocessingml/2006/main" xmlns:w14="http://schemas.microsoft.com/office/word/2010/wordml" xmlns:w15="http://schemas.microsoft.com/office/word/2012/wordml" xmlns:w16cex="http://schemas.microsoft.com/office/word/2018/wordml/cex" xmlns:w16cid="http://schemas.microsoft.com/office/word/2016/wordml/cid" xmlns:w16="http://schemas.microsoft.com/office/word/2018/wordml" xmlns:w16se="http://schemas.microsoft.com/office/word/2015/wordml/symex" xmlns:wpg="http://schemas.microsoft.com/office/word/2010/wordprocessingGroup" xmlns:wpi="http://schemas.microsoft.com/office/word/2010/wordprocessingInk" xmlns:wne="http://schemas.microsoft.com/office/word/2006/wordml" xmlns:wps="http://schemas.microsoft.com/office/word/2010/wordprocessingShape" mc:Ignorable="w14 w15 w16se w16cid w16 w16cex wp14">
+<w:document xmlns:wpc="http://schemas.microsoft.com/office/word/2010/wordprocessingCanvas" xmlns:cx="http://schemas.microsoft.com/office/drawing/2014/chartex" xmlns:cx1="http://schemas.microsoft.com/office/drawing/2015/9/8/chartex" xmlns:cx2="http://schemas.microsoft.com/office/drawing/2015/10/21/chartex" xmlns:cx3="http://schemas.microsoft.com/office/drawing/2016/5/9/chartex" xmlns:cx4="http://schemas.microsoft.com/office/drawing/2016/5/10/chartex" xmlns:cx5="http://schemas.microsoft.com/office/drawing/2016/5/11/chartex" xmlns:cx6="http://schemas.microsoft.com/office/drawing/2016/5/12/chartex" xmlns:cx7="http://schemas.microsoft.com/office/drawing/2016/5/13/chartex" xmlns:cx8="http://schemas.microsoft.com/office/drawing/2016/5/14/chartex" xmlns:mc="http://schemas.openxmlformats.org/markup-compatibility/2006" xmlns:aink="http://schemas.microsoft.com/office/drawing/2016/ink" xmlns:am3d="http://schemas.microsoft.com/office/drawing/2017/model3d" xmlns:o="urn:schemas-microsoft-com:office:office" xmlns:r="http://schemas.openxmlformats.org/officeDocument/2006/relationships" xmlns:m="http://schemas.openxmlformats.org/officeDocument/2006/math" xmlns:v="urn:schemas-microsoft-com:vml" xmlns:wp14="http://schemas.microsoft.com/office/word/2010/wordprocessingDrawing" xmlns:wp="http://schemas.openxmlformats.org/drawingml/2006/wordprocessingDrawing" xmlns:w10="urn:schemas-microsoft-com:office:word" xmlns:w="http://schemas.openxmlformats.org/wordprocessingml/2006/main" xmlns:w14="http://schemas.microsoft.com/office/word/2010/wordml" xmlns:w15="http://schemas.microsoft.com/office/word/2012/wordml" xmlns:w16cex="http://schemas.microsoft.com/office/word/2018/wordml/cex" xmlns:w16cid="http://schemas.microsoft.com/office/word/2016/wordml/cid" xmlns:w16="http://schemas.microsoft.com/office/word/2018/wordml" xmlns:w16sdtdh="http://schemas.microsoft.com/office/word/2020/wordml/sdtdatahash" xmlns:w16se="http://schemas.microsoft.com/office/word/2015/wordml/symex" xmlns:wpg="http://schemas.microsoft.com/office/word/2010/wordprocessingGroup" xmlns:wpi="http://schemas.microsoft.com/office/word/2010/wordprocessingInk" xmlns:wne="http://schemas.microsoft.com/office/word/2006/wordml" xmlns:wps="http://schemas.microsoft.com/office/word/2010/wordprocessingShape" mc:Ignorable="w14 w15 w16se w16cid w16 w16cex w16sdtdh wp14">
   <w:body>
     <w:p>
       <w:pPr>
@@ -243,18 +243,8 @@
                 <w:sz w:val="24"/>
                 <w:szCs w:val="24"/>
               </w:rPr>
-              <w:t xml:space="preserve">Aliza Hanum </w:t>
-            </w:r>
-            <w:proofErr w:type="spellStart"/>
-            <w:r>
-              <w:rPr>
-                <w:rFonts w:ascii="Times New Roman" w:hAnsi="Times New Roman" w:cs="Times New Roman"/>
-                <w:sz w:val="24"/>
-                <w:szCs w:val="24"/>
-              </w:rPr>
-              <w:t>Anggani</w:t>
-            </w:r>
-            <w:proofErr w:type="spellEnd"/>
+              <w:t>Reo Sahobby</w:t>
+            </w:r>
           </w:p>
         </w:tc>
       </w:tr>
@@ -353,7 +343,7 @@
                 <w:sz w:val="24"/>
                 <w:szCs w:val="24"/>
               </w:rPr>
-              <w:t>90</w:t>
+              <w:t>67</w:t>
             </w:r>
           </w:p>
         </w:tc>
@@ -387,18 +377,8 @@
                 <w:sz w:val="24"/>
                 <w:szCs w:val="24"/>
               </w:rPr>
-              <w:t xml:space="preserve">Program </w:t>
-            </w:r>
-            <w:proofErr w:type="spellStart"/>
-            <w:r>
-              <w:rPr>
-                <w:rFonts w:ascii="Times New Roman" w:hAnsi="Times New Roman" w:cs="Times New Roman"/>
-                <w:sz w:val="24"/>
-                <w:szCs w:val="24"/>
-              </w:rPr>
-              <w:t>Studi</w:t>
-            </w:r>
-            <w:proofErr w:type="spellEnd"/>
+              <w:t>Program Studi</w:t>
+            </w:r>
           </w:p>
         </w:tc>
         <w:tc>
@@ -449,7 +429,6 @@
                 <w:szCs w:val="24"/>
               </w:rPr>
             </w:pPr>
-            <w:proofErr w:type="spellStart"/>
             <w:r>
               <w:rPr>
                 <w:rFonts w:ascii="Times New Roman" w:hAnsi="Times New Roman" w:cs="Times New Roman"/>
@@ -458,7 +437,6 @@
               </w:rPr>
               <w:t>Informatika</w:t>
             </w:r>
-            <w:proofErr w:type="spellEnd"/>
           </w:p>
         </w:tc>
       </w:tr>
@@ -485,7 +463,6 @@
                 <w:szCs w:val="24"/>
               </w:rPr>
             </w:pPr>
-            <w:proofErr w:type="spellStart"/>
             <w:r>
               <w:rPr>
                 <w:rFonts w:ascii="Times New Roman" w:hAnsi="Times New Roman" w:cs="Times New Roman"/>
@@ -494,7 +471,6 @@
               </w:rPr>
               <w:t>Keminatan</w:t>
             </w:r>
-            <w:proofErr w:type="spellEnd"/>
           </w:p>
         </w:tc>
         <w:tc>
@@ -545,34 +521,14 @@
                 <w:szCs w:val="24"/>
               </w:rPr>
             </w:pPr>
-            <w:proofErr w:type="spellStart"/>
-            <w:r>
-              <w:rPr>
-                <w:rFonts w:ascii="Times New Roman" w:hAnsi="Times New Roman" w:cs="Times New Roman"/>
-                <w:sz w:val="24"/>
-                <w:szCs w:val="24"/>
-              </w:rPr>
-              <w:t>Sistem</w:t>
-            </w:r>
-            <w:proofErr w:type="spellEnd"/>
-            <w:r>
-              <w:rPr>
-                <w:rFonts w:ascii="Times New Roman" w:hAnsi="Times New Roman" w:cs="Times New Roman"/>
-                <w:sz w:val="24"/>
-                <w:szCs w:val="24"/>
-              </w:rPr>
-              <w:t xml:space="preserve"> </w:t>
-            </w:r>
-            <w:proofErr w:type="spellStart"/>
-            <w:r>
-              <w:rPr>
-                <w:rFonts w:ascii="Times New Roman" w:hAnsi="Times New Roman" w:cs="Times New Roman"/>
-                <w:sz w:val="24"/>
-                <w:szCs w:val="24"/>
-              </w:rPr>
-              <w:t>Cerdas</w:t>
-            </w:r>
-            <w:proofErr w:type="spellEnd"/>
+            <w:r>
+              <w:rPr>
+                <w:rFonts w:ascii="Times New Roman" w:hAnsi="Times New Roman" w:cs="Times New Roman"/>
+                <w:sz w:val="24"/>
+                <w:szCs w:val="24"/>
+              </w:rPr>
+              <w:t>Sistem Cerdas</w:t>
+            </w:r>
           </w:p>
         </w:tc>
       </w:tr>
@@ -599,41 +555,13 @@
                 <w:szCs w:val="24"/>
               </w:rPr>
             </w:pPr>
-            <w:proofErr w:type="spellStart"/>
-            <w:r>
-              <w:rPr>
-                <w:rFonts w:ascii="Times New Roman" w:hAnsi="Times New Roman" w:cs="Times New Roman"/>
-                <w:sz w:val="24"/>
-                <w:szCs w:val="24"/>
-              </w:rPr>
-              <w:t>Bidang</w:t>
-            </w:r>
-            <w:proofErr w:type="spellEnd"/>
-            <w:r>
-              <w:rPr>
-                <w:rFonts w:ascii="Times New Roman" w:hAnsi="Times New Roman" w:cs="Times New Roman"/>
-                <w:sz w:val="24"/>
-                <w:szCs w:val="24"/>
-              </w:rPr>
-              <w:t xml:space="preserve"> </w:t>
-            </w:r>
-            <w:proofErr w:type="spellStart"/>
-            <w:r>
-              <w:rPr>
-                <w:rFonts w:ascii="Times New Roman" w:hAnsi="Times New Roman" w:cs="Times New Roman"/>
-                <w:sz w:val="24"/>
-                <w:szCs w:val="24"/>
-              </w:rPr>
-              <w:t>Tugas</w:t>
-            </w:r>
-            <w:proofErr w:type="spellEnd"/>
-            <w:r>
-              <w:rPr>
-                <w:rFonts w:ascii="Times New Roman" w:hAnsi="Times New Roman" w:cs="Times New Roman"/>
-                <w:sz w:val="24"/>
-                <w:szCs w:val="24"/>
-              </w:rPr>
-              <w:t xml:space="preserve"> Akhir</w:t>
+            <w:r>
+              <w:rPr>
+                <w:rFonts w:ascii="Times New Roman" w:hAnsi="Times New Roman" w:cs="Times New Roman"/>
+                <w:sz w:val="24"/>
+                <w:szCs w:val="24"/>
+              </w:rPr>
+              <w:t>Bidang Tugas Akhir</w:t>
             </w:r>
           </w:p>
         </w:tc>
@@ -685,7 +613,6 @@
                 <w:szCs w:val="24"/>
               </w:rPr>
             </w:pPr>
-            <w:proofErr w:type="spellStart"/>
             <w:r>
               <w:rPr>
                 <w:rFonts w:ascii="Times New Roman" w:hAnsi="Times New Roman" w:cs="Times New Roman"/>
@@ -694,25 +621,14 @@
               </w:rPr>
               <w:t>Sistem</w:t>
             </w:r>
-            <w:proofErr w:type="spellEnd"/>
-            <w:r>
-              <w:rPr>
-                <w:rFonts w:ascii="Times New Roman" w:hAnsi="Times New Roman" w:cs="Times New Roman"/>
-                <w:sz w:val="24"/>
-                <w:szCs w:val="24"/>
-              </w:rPr>
-              <w:t xml:space="preserve"> </w:t>
-            </w:r>
-            <w:proofErr w:type="spellStart"/>
-            <w:r>
-              <w:rPr>
-                <w:rFonts w:ascii="Times New Roman" w:hAnsi="Times New Roman" w:cs="Times New Roman"/>
-                <w:sz w:val="24"/>
-                <w:szCs w:val="24"/>
-              </w:rPr>
-              <w:t>Cerdas</w:t>
-            </w:r>
-            <w:proofErr w:type="spellEnd"/>
+            <w:r>
+              <w:rPr>
+                <w:rFonts w:ascii="Times New Roman" w:hAnsi="Times New Roman" w:cs="Times New Roman"/>
+                <w:sz w:val="24"/>
+                <w:szCs w:val="24"/>
+              </w:rPr>
+              <w:t xml:space="preserve"> Cerdas</w:t>
+            </w:r>
             <w:r>
               <w:rPr>
                 <w:rFonts w:ascii="Times New Roman" w:hAnsi="Times New Roman" w:cs="Times New Roman"/>
@@ -753,36 +669,8 @@
                 <w:sz w:val="24"/>
                 <w:szCs w:val="24"/>
               </w:rPr>
-              <w:t xml:space="preserve">Mata </w:t>
-            </w:r>
-            <w:proofErr w:type="spellStart"/>
-            <w:r>
-              <w:rPr>
-                <w:rFonts w:ascii="Times New Roman" w:hAnsi="Times New Roman" w:cs="Times New Roman"/>
-                <w:sz w:val="24"/>
-                <w:szCs w:val="24"/>
-              </w:rPr>
-              <w:t>Kuliah</w:t>
-            </w:r>
-            <w:proofErr w:type="spellEnd"/>
-            <w:r>
-              <w:rPr>
-                <w:rFonts w:ascii="Times New Roman" w:hAnsi="Times New Roman" w:cs="Times New Roman"/>
-                <w:sz w:val="24"/>
-                <w:szCs w:val="24"/>
-              </w:rPr>
-              <w:t xml:space="preserve"> yang </w:t>
-            </w:r>
-            <w:proofErr w:type="spellStart"/>
-            <w:r>
-              <w:rPr>
-                <w:rFonts w:ascii="Times New Roman" w:hAnsi="Times New Roman" w:cs="Times New Roman"/>
-                <w:sz w:val="24"/>
-                <w:szCs w:val="24"/>
-              </w:rPr>
-              <w:t>relevan</w:t>
-            </w:r>
-            <w:proofErr w:type="spellEnd"/>
+              <w:t>Mata Kuliah yang relevan</w:t>
+            </w:r>
           </w:p>
         </w:tc>
         <w:tc>
@@ -835,42 +723,6 @@
                 <w:szCs w:val="24"/>
               </w:rPr>
             </w:pPr>
-            <w:proofErr w:type="spellStart"/>
-            <w:r>
-              <w:rPr>
-                <w:rFonts w:ascii="Times New Roman" w:hAnsi="Times New Roman" w:cs="Times New Roman"/>
-                <w:sz w:val="24"/>
-                <w:szCs w:val="24"/>
-              </w:rPr>
-              <w:t>Sistem</w:t>
-            </w:r>
-            <w:proofErr w:type="spellEnd"/>
-            <w:r>
-              <w:rPr>
-                <w:rFonts w:ascii="Times New Roman" w:hAnsi="Times New Roman" w:cs="Times New Roman"/>
-                <w:sz w:val="24"/>
-                <w:szCs w:val="24"/>
-              </w:rPr>
-              <w:t xml:space="preserve"> </w:t>
-            </w:r>
-            <w:proofErr w:type="spellStart"/>
-            <w:r>
-              <w:rPr>
-                <w:rFonts w:ascii="Times New Roman" w:hAnsi="Times New Roman" w:cs="Times New Roman"/>
-                <w:sz w:val="24"/>
-                <w:szCs w:val="24"/>
-              </w:rPr>
-              <w:t>Pakar</w:t>
-            </w:r>
-            <w:proofErr w:type="spellEnd"/>
-            <w:r>
-              <w:rPr>
-                <w:rFonts w:ascii="Times New Roman" w:hAnsi="Times New Roman" w:cs="Times New Roman"/>
-                <w:sz w:val="24"/>
-                <w:szCs w:val="24"/>
-              </w:rPr>
-              <w:t xml:space="preserve"> &amp; </w:t>
-            </w:r>
             <w:r>
               <w:rPr>
                 <w:rFonts w:ascii="Times New Roman" w:hAnsi="Times New Roman" w:cs="Times New Roman"/>
@@ -907,41 +759,13 @@
                 <w:szCs w:val="24"/>
               </w:rPr>
             </w:pPr>
-            <w:proofErr w:type="spellStart"/>
-            <w:r>
-              <w:rPr>
-                <w:rFonts w:ascii="Times New Roman" w:hAnsi="Times New Roman" w:cs="Times New Roman"/>
-                <w:sz w:val="24"/>
-                <w:szCs w:val="24"/>
-              </w:rPr>
-              <w:t>Judul</w:t>
-            </w:r>
-            <w:proofErr w:type="spellEnd"/>
-            <w:r>
-              <w:rPr>
-                <w:rFonts w:ascii="Times New Roman" w:hAnsi="Times New Roman" w:cs="Times New Roman"/>
-                <w:sz w:val="24"/>
-                <w:szCs w:val="24"/>
-              </w:rPr>
-              <w:t xml:space="preserve"> </w:t>
-            </w:r>
-            <w:proofErr w:type="spellStart"/>
-            <w:r>
-              <w:rPr>
-                <w:rFonts w:ascii="Times New Roman" w:hAnsi="Times New Roman" w:cs="Times New Roman"/>
-                <w:sz w:val="24"/>
-                <w:szCs w:val="24"/>
-              </w:rPr>
-              <w:t>Tugas</w:t>
-            </w:r>
-            <w:proofErr w:type="spellEnd"/>
-            <w:r>
-              <w:rPr>
-                <w:rFonts w:ascii="Times New Roman" w:hAnsi="Times New Roman" w:cs="Times New Roman"/>
-                <w:sz w:val="24"/>
-                <w:szCs w:val="24"/>
-              </w:rPr>
-              <w:t xml:space="preserve"> Akhir</w:t>
+            <w:r>
+              <w:rPr>
+                <w:rFonts w:ascii="Times New Roman" w:hAnsi="Times New Roman" w:cs="Times New Roman"/>
+                <w:sz w:val="24"/>
+                <w:szCs w:val="24"/>
+              </w:rPr>
+              <w:t>Judul Tugas Akhir</w:t>
             </w:r>
           </w:p>
         </w:tc>
@@ -993,70 +817,22 @@
                 <w:szCs w:val="24"/>
               </w:rPr>
             </w:pPr>
-            <w:proofErr w:type="spellStart"/>
-            <w:r>
-              <w:rPr>
-                <w:rFonts w:ascii="Times New Roman" w:hAnsi="Times New Roman" w:cs="Times New Roman"/>
-                <w:sz w:val="24"/>
-                <w:szCs w:val="24"/>
-              </w:rPr>
-              <w:t>Penerapan</w:t>
-            </w:r>
-            <w:proofErr w:type="spellEnd"/>
-            <w:r>
-              <w:rPr>
-                <w:rFonts w:ascii="Times New Roman" w:hAnsi="Times New Roman" w:cs="Times New Roman"/>
-                <w:sz w:val="24"/>
-                <w:szCs w:val="24"/>
-              </w:rPr>
-              <w:t xml:space="preserve"> </w:t>
-            </w:r>
-            <w:proofErr w:type="spellStart"/>
-            <w:r>
-              <w:rPr>
-                <w:rFonts w:ascii="Times New Roman" w:hAnsi="Times New Roman" w:cs="Times New Roman"/>
-                <w:sz w:val="24"/>
-                <w:szCs w:val="24"/>
-              </w:rPr>
-              <w:t>Metode</w:t>
-            </w:r>
-            <w:proofErr w:type="spellEnd"/>
-            <w:r>
-              <w:rPr>
-                <w:rFonts w:ascii="Times New Roman" w:hAnsi="Times New Roman" w:cs="Times New Roman"/>
-                <w:sz w:val="24"/>
-                <w:szCs w:val="24"/>
-              </w:rPr>
-              <w:t xml:space="preserve"> Ensemble </w:t>
-            </w:r>
-            <w:proofErr w:type="spellStart"/>
-            <w:r>
-              <w:rPr>
-                <w:rFonts w:ascii="Times New Roman" w:hAnsi="Times New Roman" w:cs="Times New Roman"/>
-                <w:sz w:val="24"/>
-                <w:szCs w:val="24"/>
-              </w:rPr>
-              <w:t>Untuk</w:t>
-            </w:r>
-            <w:proofErr w:type="spellEnd"/>
-            <w:r>
-              <w:rPr>
-                <w:rFonts w:ascii="Times New Roman" w:hAnsi="Times New Roman" w:cs="Times New Roman"/>
-                <w:sz w:val="24"/>
-                <w:szCs w:val="24"/>
-              </w:rPr>
-              <w:t xml:space="preserve"> </w:t>
-            </w:r>
-            <w:proofErr w:type="spellStart"/>
-            <w:r>
-              <w:rPr>
-                <w:rFonts w:ascii="Times New Roman" w:hAnsi="Times New Roman" w:cs="Times New Roman"/>
-                <w:sz w:val="24"/>
-                <w:szCs w:val="24"/>
-              </w:rPr>
-              <w:t>Mengatasi</w:t>
-            </w:r>
-            <w:proofErr w:type="spellEnd"/>
+            <w:r>
+              <w:rPr>
+                <w:rFonts w:ascii="Times New Roman" w:hAnsi="Times New Roman" w:cs="Times New Roman"/>
+                <w:sz w:val="24"/>
+                <w:szCs w:val="24"/>
+              </w:rPr>
+              <w:t>P</w:t>
+            </w:r>
+            <w:r>
+              <w:rPr>
+                <w:rFonts w:ascii="Times New Roman" w:hAnsi="Times New Roman" w:cs="Times New Roman"/>
+                <w:sz w:val="24"/>
+                <w:szCs w:val="24"/>
+              </w:rPr>
+              <w:t>rediksi Penyakit Jantung dengan Menggunakan</w:t>
+            </w:r>
             <w:r>
               <w:rPr>
                 <w:rFonts w:ascii="Times New Roman" w:hAnsi="Times New Roman" w:cs="Times New Roman"/>
@@ -1133,52 +909,14 @@
                 <w:szCs w:val="24"/>
               </w:rPr>
             </w:pPr>
-            <w:proofErr w:type="spellStart"/>
-            <w:r>
-              <w:rPr>
-                <w:rFonts w:ascii="Times New Roman" w:hAnsi="Times New Roman" w:cs="Times New Roman"/>
-                <w:sz w:val="24"/>
-                <w:szCs w:val="24"/>
-              </w:rPr>
-              <w:t>Ketidakseimbangan</w:t>
-            </w:r>
-            <w:proofErr w:type="spellEnd"/>
-            <w:r>
-              <w:rPr>
-                <w:rFonts w:ascii="Times New Roman" w:hAnsi="Times New Roman" w:cs="Times New Roman"/>
-                <w:sz w:val="24"/>
-                <w:szCs w:val="24"/>
-              </w:rPr>
-              <w:t xml:space="preserve"> Dataset Pada </w:t>
-            </w:r>
-            <w:proofErr w:type="spellStart"/>
-            <w:r>
-              <w:rPr>
-                <w:rFonts w:ascii="Times New Roman" w:hAnsi="Times New Roman" w:cs="Times New Roman"/>
-                <w:sz w:val="24"/>
-                <w:szCs w:val="24"/>
-              </w:rPr>
-              <w:t>Klasifikasi</w:t>
-            </w:r>
-            <w:proofErr w:type="spellEnd"/>
-            <w:r>
-              <w:rPr>
-                <w:rFonts w:ascii="Times New Roman" w:hAnsi="Times New Roman" w:cs="Times New Roman"/>
-                <w:sz w:val="24"/>
-                <w:szCs w:val="24"/>
-              </w:rPr>
-              <w:t xml:space="preserve"> </w:t>
-            </w:r>
-            <w:proofErr w:type="spellStart"/>
-            <w:r>
-              <w:rPr>
-                <w:rFonts w:ascii="Times New Roman" w:hAnsi="Times New Roman" w:cs="Times New Roman"/>
-                <w:sz w:val="24"/>
-                <w:szCs w:val="24"/>
-              </w:rPr>
-              <w:t>Penyakit</w:t>
-            </w:r>
-            <w:proofErr w:type="spellEnd"/>
+            <w:r>
+              <w:rPr>
+                <w:rFonts w:ascii="Times New Roman" w:hAnsi="Times New Roman" w:cs="Times New Roman"/>
+                <w:sz w:val="24"/>
+                <w:szCs w:val="24"/>
+              </w:rPr>
+              <w:t>Algoritma XgBoost dan Randomized Search Optimizer</w:t>
+            </w:r>
           </w:p>
         </w:tc>
       </w:tr>
@@ -1247,50 +985,6 @@
                 <w:szCs w:val="24"/>
               </w:rPr>
             </w:pPr>
-            <w:r>
-              <w:rPr>
-                <w:rFonts w:ascii="Times New Roman" w:hAnsi="Times New Roman" w:cs="Times New Roman"/>
-                <w:sz w:val="24"/>
-                <w:szCs w:val="24"/>
-              </w:rPr>
-              <w:t xml:space="preserve">Kesehatan Mental </w:t>
-            </w:r>
-            <w:proofErr w:type="spellStart"/>
-            <w:r>
-              <w:rPr>
-                <w:rFonts w:ascii="Times New Roman" w:hAnsi="Times New Roman" w:cs="Times New Roman"/>
-                <w:sz w:val="24"/>
-                <w:szCs w:val="24"/>
-              </w:rPr>
-              <w:t>Menggunakan</w:t>
-            </w:r>
-            <w:proofErr w:type="spellEnd"/>
-            <w:r>
-              <w:rPr>
-                <w:rFonts w:ascii="Times New Roman" w:hAnsi="Times New Roman" w:cs="Times New Roman"/>
-                <w:sz w:val="24"/>
-                <w:szCs w:val="24"/>
-              </w:rPr>
-              <w:t xml:space="preserve"> </w:t>
-            </w:r>
-            <w:proofErr w:type="spellStart"/>
-            <w:r>
-              <w:rPr>
-                <w:rFonts w:ascii="Times New Roman" w:hAnsi="Times New Roman" w:cs="Times New Roman"/>
-                <w:sz w:val="24"/>
-                <w:szCs w:val="24"/>
-              </w:rPr>
-              <w:t>Algoritma</w:t>
-            </w:r>
-            <w:proofErr w:type="spellEnd"/>
-            <w:r>
-              <w:rPr>
-                <w:rFonts w:ascii="Times New Roman" w:hAnsi="Times New Roman" w:cs="Times New Roman"/>
-                <w:sz w:val="24"/>
-                <w:szCs w:val="24"/>
-              </w:rPr>
-              <w:t xml:space="preserve"> Naïve Bayes</w:t>
-            </w:r>
           </w:p>
         </w:tc>
       </w:tr>
@@ -1317,34 +1011,14 @@
                 <w:szCs w:val="24"/>
               </w:rPr>
             </w:pPr>
-            <w:proofErr w:type="spellStart"/>
-            <w:r>
-              <w:rPr>
-                <w:rFonts w:ascii="Times New Roman" w:hAnsi="Times New Roman" w:cs="Times New Roman"/>
-                <w:sz w:val="24"/>
-                <w:szCs w:val="24"/>
-              </w:rPr>
-              <w:t>Tanggal</w:t>
-            </w:r>
-            <w:proofErr w:type="spellEnd"/>
-            <w:r>
-              <w:rPr>
-                <w:rFonts w:ascii="Times New Roman" w:hAnsi="Times New Roman" w:cs="Times New Roman"/>
-                <w:sz w:val="24"/>
-                <w:szCs w:val="24"/>
-              </w:rPr>
-              <w:t xml:space="preserve"> </w:t>
-            </w:r>
-            <w:proofErr w:type="spellStart"/>
-            <w:r>
-              <w:rPr>
-                <w:rFonts w:ascii="Times New Roman" w:hAnsi="Times New Roman" w:cs="Times New Roman"/>
-                <w:sz w:val="24"/>
-                <w:szCs w:val="24"/>
-              </w:rPr>
-              <w:t>Pengajuan</w:t>
-            </w:r>
-            <w:proofErr w:type="spellEnd"/>
+            <w:r>
+              <w:rPr>
+                <w:rFonts w:ascii="Times New Roman" w:hAnsi="Times New Roman" w:cs="Times New Roman"/>
+                <w:sz w:val="24"/>
+                <w:szCs w:val="24"/>
+              </w:rPr>
+              <w:t>Tanggal Pengajuan</w:t>
+            </w:r>
             <w:r>
               <w:rPr>
                 <w:rFonts w:ascii="Times New Roman" w:hAnsi="Times New Roman" w:cs="Times New Roman"/>
@@ -1425,59 +1099,13 @@
           <w:szCs w:val="24"/>
         </w:rPr>
       </w:pPr>
-      <w:proofErr w:type="spellStart"/>
-      <w:r>
-        <w:rPr>
-          <w:rFonts w:ascii="Times New Roman" w:hAnsi="Times New Roman" w:cs="Times New Roman"/>
-          <w:sz w:val="24"/>
-          <w:szCs w:val="24"/>
-        </w:rPr>
-        <w:t>Persyaratan</w:t>
-      </w:r>
-      <w:proofErr w:type="spellEnd"/>
-      <w:r>
-        <w:rPr>
-          <w:rFonts w:ascii="Times New Roman" w:hAnsi="Times New Roman" w:cs="Times New Roman"/>
-          <w:sz w:val="24"/>
-          <w:szCs w:val="24"/>
-        </w:rPr>
-        <w:t xml:space="preserve"> </w:t>
-      </w:r>
-      <w:proofErr w:type="spellStart"/>
-      <w:r>
-        <w:rPr>
-          <w:rFonts w:ascii="Times New Roman" w:hAnsi="Times New Roman" w:cs="Times New Roman"/>
-          <w:sz w:val="24"/>
-          <w:szCs w:val="24"/>
-        </w:rPr>
-        <w:t>pendaftaran</w:t>
-      </w:r>
-      <w:proofErr w:type="spellEnd"/>
-      <w:r>
-        <w:rPr>
-          <w:rFonts w:ascii="Times New Roman" w:hAnsi="Times New Roman" w:cs="Times New Roman"/>
-          <w:sz w:val="24"/>
-          <w:szCs w:val="24"/>
-        </w:rPr>
-        <w:t xml:space="preserve"> Proposal </w:t>
-      </w:r>
-      <w:proofErr w:type="spellStart"/>
-      <w:r>
-        <w:rPr>
-          <w:rFonts w:ascii="Times New Roman" w:hAnsi="Times New Roman" w:cs="Times New Roman"/>
-          <w:sz w:val="24"/>
-          <w:szCs w:val="24"/>
-        </w:rPr>
-        <w:t>Tugas</w:t>
-      </w:r>
-      <w:proofErr w:type="spellEnd"/>
-      <w:r>
-        <w:rPr>
-          <w:rFonts w:ascii="Times New Roman" w:hAnsi="Times New Roman" w:cs="Times New Roman"/>
-          <w:sz w:val="24"/>
-          <w:szCs w:val="24"/>
-        </w:rPr>
-        <w:t xml:space="preserve"> Akhir </w:t>
+      <w:r>
+        <w:rPr>
+          <w:rFonts w:ascii="Times New Roman" w:hAnsi="Times New Roman" w:cs="Times New Roman"/>
+          <w:sz w:val="24"/>
+          <w:szCs w:val="24"/>
+        </w:rPr>
+        <w:t xml:space="preserve">Persyaratan pendaftaran Proposal Tugas Akhir </w:t>
       </w:r>
       <w:r>
         <w:rPr>
@@ -1554,25 +1182,7 @@
                 <w:sz w:val="24"/>
                 <w:szCs w:val="24"/>
               </w:rPr>
-              <w:t xml:space="preserve">Proposal </w:t>
-            </w:r>
-            <w:proofErr w:type="spellStart"/>
-            <w:r>
-              <w:rPr>
-                <w:rFonts w:ascii="Times New Roman" w:hAnsi="Times New Roman" w:cs="Times New Roman"/>
-                <w:sz w:val="24"/>
-                <w:szCs w:val="24"/>
-              </w:rPr>
-              <w:t>Tugas</w:t>
-            </w:r>
-            <w:proofErr w:type="spellEnd"/>
-            <w:r>
-              <w:rPr>
-                <w:rFonts w:ascii="Times New Roman" w:hAnsi="Times New Roman" w:cs="Times New Roman"/>
-                <w:sz w:val="24"/>
-                <w:szCs w:val="24"/>
-              </w:rPr>
-              <w:t xml:space="preserve"> Akhir (Bab 1, 2, dan 3)</w:t>
+              <w:t>Proposal Tugas Akhir (Bab 1, 2, dan 3)</w:t>
             </w:r>
           </w:p>
         </w:tc>
@@ -1617,61 +1227,14 @@
                 <w:szCs w:val="24"/>
               </w:rPr>
             </w:pPr>
-            <w:proofErr w:type="spellStart"/>
-            <w:r>
-              <w:rPr>
-                <w:rFonts w:ascii="Times New Roman" w:hAnsi="Times New Roman" w:cs="Times New Roman"/>
-                <w:sz w:val="24"/>
-                <w:szCs w:val="24"/>
-              </w:rPr>
-              <w:t>Melampirkan</w:t>
-            </w:r>
-            <w:proofErr w:type="spellEnd"/>
-            <w:r>
-              <w:rPr>
-                <w:rFonts w:ascii="Times New Roman" w:hAnsi="Times New Roman" w:cs="Times New Roman"/>
-                <w:sz w:val="24"/>
-                <w:szCs w:val="24"/>
-              </w:rPr>
-              <w:t xml:space="preserve"> </w:t>
-            </w:r>
-            <w:proofErr w:type="spellStart"/>
-            <w:r>
-              <w:rPr>
-                <w:rFonts w:ascii="Times New Roman" w:hAnsi="Times New Roman" w:cs="Times New Roman"/>
-                <w:sz w:val="24"/>
-                <w:szCs w:val="24"/>
-              </w:rPr>
-              <w:t>bukti</w:t>
-            </w:r>
-            <w:proofErr w:type="spellEnd"/>
-            <w:r>
-              <w:rPr>
-                <w:rFonts w:ascii="Times New Roman" w:hAnsi="Times New Roman" w:cs="Times New Roman"/>
-                <w:sz w:val="24"/>
-                <w:szCs w:val="24"/>
-              </w:rPr>
-              <w:t xml:space="preserve"> KRS/KHS </w:t>
-            </w:r>
-            <w:proofErr w:type="spellStart"/>
-            <w:r>
-              <w:rPr>
-                <w:rFonts w:ascii="Times New Roman" w:hAnsi="Times New Roman" w:cs="Times New Roman"/>
-                <w:sz w:val="24"/>
-                <w:szCs w:val="24"/>
-              </w:rPr>
-              <w:t>bukti</w:t>
-            </w:r>
-            <w:proofErr w:type="spellEnd"/>
-            <w:r>
-              <w:rPr>
-                <w:rFonts w:ascii="Times New Roman" w:hAnsi="Times New Roman" w:cs="Times New Roman"/>
-                <w:sz w:val="24"/>
-                <w:szCs w:val="24"/>
-              </w:rPr>
-              <w:t xml:space="preserve"> </w:t>
-            </w:r>
-            <w:proofErr w:type="spellStart"/>
+            <w:r>
+              <w:rPr>
+                <w:rFonts w:ascii="Times New Roman" w:hAnsi="Times New Roman" w:cs="Times New Roman"/>
+                <w:sz w:val="24"/>
+                <w:szCs w:val="24"/>
+              </w:rPr>
+              <w:t xml:space="preserve">Melampirkan bukti KRS/KHS bukti </w:t>
+            </w:r>
             <w:r>
               <w:rPr>
                 <w:rFonts w:ascii="Times New Roman" w:hAnsi="Times New Roman" w:cs="Times New Roman"/>
@@ -1680,274 +1243,15 @@
                 <w:sz w:val="24"/>
                 <w:szCs w:val="24"/>
               </w:rPr>
-              <w:t>sedang</w:t>
-            </w:r>
-            <w:proofErr w:type="spellEnd"/>
-            <w:r>
-              <w:rPr>
-                <w:rFonts w:ascii="Times New Roman" w:hAnsi="Times New Roman" w:cs="Times New Roman"/>
-                <w:b/>
-                <w:bCs/>
-                <w:sz w:val="24"/>
-                <w:szCs w:val="24"/>
-              </w:rPr>
-              <w:t>/</w:t>
-            </w:r>
-            <w:proofErr w:type="spellStart"/>
-            <w:r>
-              <w:rPr>
-                <w:rFonts w:ascii="Times New Roman" w:hAnsi="Times New Roman" w:cs="Times New Roman"/>
-                <w:b/>
-                <w:bCs/>
-                <w:sz w:val="24"/>
-                <w:szCs w:val="24"/>
-              </w:rPr>
-              <w:t>telah</w:t>
-            </w:r>
-            <w:proofErr w:type="spellEnd"/>
-            <w:r>
-              <w:rPr>
-                <w:rFonts w:ascii="Times New Roman" w:hAnsi="Times New Roman" w:cs="Times New Roman"/>
-                <w:b/>
-                <w:bCs/>
-                <w:sz w:val="24"/>
-                <w:szCs w:val="24"/>
-              </w:rPr>
-              <w:t xml:space="preserve"> </w:t>
-            </w:r>
-            <w:proofErr w:type="spellStart"/>
-            <w:r>
-              <w:rPr>
-                <w:rFonts w:ascii="Times New Roman" w:hAnsi="Times New Roman" w:cs="Times New Roman"/>
-                <w:b/>
-                <w:bCs/>
-                <w:sz w:val="24"/>
-                <w:szCs w:val="24"/>
-              </w:rPr>
-              <w:t>menempuh</w:t>
-            </w:r>
-            <w:proofErr w:type="spellEnd"/>
-            <w:r>
-              <w:rPr>
-                <w:rFonts w:ascii="Times New Roman" w:hAnsi="Times New Roman" w:cs="Times New Roman"/>
-                <w:b/>
-                <w:bCs/>
-                <w:sz w:val="24"/>
-                <w:szCs w:val="24"/>
-              </w:rPr>
-              <w:t xml:space="preserve"> </w:t>
-            </w:r>
-            <w:proofErr w:type="spellStart"/>
-            <w:r>
-              <w:rPr>
-                <w:rFonts w:ascii="Times New Roman" w:hAnsi="Times New Roman" w:cs="Times New Roman"/>
-                <w:b/>
-                <w:bCs/>
-                <w:sz w:val="24"/>
-                <w:szCs w:val="24"/>
-              </w:rPr>
-              <w:t>mata</w:t>
-            </w:r>
-            <w:proofErr w:type="spellEnd"/>
-            <w:r>
-              <w:rPr>
-                <w:rFonts w:ascii="Times New Roman" w:hAnsi="Times New Roman" w:cs="Times New Roman"/>
-                <w:b/>
-                <w:bCs/>
-                <w:sz w:val="24"/>
-                <w:szCs w:val="24"/>
-              </w:rPr>
-              <w:t xml:space="preserve"> </w:t>
-            </w:r>
-            <w:proofErr w:type="spellStart"/>
-            <w:r>
-              <w:rPr>
-                <w:rFonts w:ascii="Times New Roman" w:hAnsi="Times New Roman" w:cs="Times New Roman"/>
-                <w:b/>
-                <w:bCs/>
-                <w:sz w:val="24"/>
-                <w:szCs w:val="24"/>
-              </w:rPr>
-              <w:t>kuliah</w:t>
-            </w:r>
-            <w:proofErr w:type="spellEnd"/>
-            <w:r>
-              <w:rPr>
-                <w:rFonts w:ascii="Times New Roman" w:hAnsi="Times New Roman" w:cs="Times New Roman"/>
-                <w:b/>
-                <w:bCs/>
-                <w:sz w:val="24"/>
-                <w:szCs w:val="24"/>
-              </w:rPr>
-              <w:t xml:space="preserve"> </w:t>
-            </w:r>
-            <w:proofErr w:type="spellStart"/>
-            <w:r>
-              <w:rPr>
-                <w:rFonts w:ascii="Times New Roman" w:hAnsi="Times New Roman" w:cs="Times New Roman"/>
-                <w:b/>
-                <w:bCs/>
-                <w:sz w:val="24"/>
-                <w:szCs w:val="24"/>
-              </w:rPr>
-              <w:t>pilihan</w:t>
-            </w:r>
-            <w:proofErr w:type="spellEnd"/>
-            <w:r>
-              <w:rPr>
-                <w:rFonts w:ascii="Times New Roman" w:hAnsi="Times New Roman" w:cs="Times New Roman"/>
-                <w:b/>
-                <w:bCs/>
-                <w:sz w:val="24"/>
-                <w:szCs w:val="24"/>
-              </w:rPr>
-              <w:t xml:space="preserve"> yang </w:t>
-            </w:r>
-            <w:proofErr w:type="spellStart"/>
-            <w:r>
-              <w:rPr>
-                <w:rFonts w:ascii="Times New Roman" w:hAnsi="Times New Roman" w:cs="Times New Roman"/>
-                <w:b/>
-                <w:bCs/>
-                <w:sz w:val="24"/>
-                <w:szCs w:val="24"/>
-              </w:rPr>
-              <w:t>relevan</w:t>
-            </w:r>
-            <w:proofErr w:type="spellEnd"/>
-            <w:r>
-              <w:rPr>
-                <w:rFonts w:ascii="Times New Roman" w:hAnsi="Times New Roman" w:cs="Times New Roman"/>
-                <w:sz w:val="24"/>
-                <w:szCs w:val="24"/>
-              </w:rPr>
-              <w:t xml:space="preserve"> </w:t>
-            </w:r>
-            <w:proofErr w:type="spellStart"/>
-            <w:r>
-              <w:rPr>
-                <w:rFonts w:ascii="Times New Roman" w:hAnsi="Times New Roman" w:cs="Times New Roman"/>
-                <w:sz w:val="24"/>
-                <w:szCs w:val="24"/>
-              </w:rPr>
-              <w:t>dengan</w:t>
-            </w:r>
-            <w:proofErr w:type="spellEnd"/>
-            <w:r>
-              <w:rPr>
-                <w:rFonts w:ascii="Times New Roman" w:hAnsi="Times New Roman" w:cs="Times New Roman"/>
-                <w:sz w:val="24"/>
-                <w:szCs w:val="24"/>
-              </w:rPr>
-              <w:t xml:space="preserve"> </w:t>
-            </w:r>
-            <w:proofErr w:type="spellStart"/>
-            <w:r>
-              <w:rPr>
-                <w:rFonts w:ascii="Times New Roman" w:hAnsi="Times New Roman" w:cs="Times New Roman"/>
-                <w:sz w:val="24"/>
-                <w:szCs w:val="24"/>
-              </w:rPr>
-              <w:t>topik</w:t>
-            </w:r>
-            <w:proofErr w:type="spellEnd"/>
-            <w:r>
-              <w:rPr>
-                <w:rFonts w:ascii="Times New Roman" w:hAnsi="Times New Roman" w:cs="Times New Roman"/>
-                <w:sz w:val="24"/>
-                <w:szCs w:val="24"/>
-              </w:rPr>
-              <w:t xml:space="preserve"> </w:t>
-            </w:r>
-            <w:proofErr w:type="spellStart"/>
-            <w:r>
-              <w:rPr>
-                <w:rFonts w:ascii="Times New Roman" w:hAnsi="Times New Roman" w:cs="Times New Roman"/>
-                <w:sz w:val="24"/>
-                <w:szCs w:val="24"/>
-              </w:rPr>
-              <w:t>Tugas</w:t>
-            </w:r>
-            <w:proofErr w:type="spellEnd"/>
-            <w:r>
-              <w:rPr>
-                <w:rFonts w:ascii="Times New Roman" w:hAnsi="Times New Roman" w:cs="Times New Roman"/>
-                <w:sz w:val="24"/>
-                <w:szCs w:val="24"/>
-              </w:rPr>
-              <w:t xml:space="preserve"> Akhir (</w:t>
-            </w:r>
-            <w:proofErr w:type="spellStart"/>
-            <w:r>
-              <w:rPr>
-                <w:rFonts w:ascii="Times New Roman" w:hAnsi="Times New Roman" w:cs="Times New Roman"/>
-                <w:sz w:val="24"/>
-                <w:szCs w:val="24"/>
-              </w:rPr>
-              <w:t>telah</w:t>
-            </w:r>
-            <w:proofErr w:type="spellEnd"/>
-            <w:r>
-              <w:rPr>
-                <w:rFonts w:ascii="Times New Roman" w:hAnsi="Times New Roman" w:cs="Times New Roman"/>
-                <w:sz w:val="24"/>
-                <w:szCs w:val="24"/>
-              </w:rPr>
-              <w:t xml:space="preserve"> </w:t>
-            </w:r>
-            <w:proofErr w:type="spellStart"/>
-            <w:r>
-              <w:rPr>
-                <w:rFonts w:ascii="Times New Roman" w:hAnsi="Times New Roman" w:cs="Times New Roman"/>
-                <w:sz w:val="24"/>
-                <w:szCs w:val="24"/>
-              </w:rPr>
-              <w:t>diberi</w:t>
-            </w:r>
-            <w:proofErr w:type="spellEnd"/>
-            <w:r>
-              <w:rPr>
-                <w:rFonts w:ascii="Times New Roman" w:hAnsi="Times New Roman" w:cs="Times New Roman"/>
-                <w:sz w:val="24"/>
-                <w:szCs w:val="24"/>
-              </w:rPr>
-              <w:t xml:space="preserve"> </w:t>
-            </w:r>
-            <w:proofErr w:type="spellStart"/>
-            <w:r>
-              <w:rPr>
-                <w:rFonts w:ascii="Times New Roman" w:hAnsi="Times New Roman" w:cs="Times New Roman"/>
-                <w:sz w:val="24"/>
-                <w:szCs w:val="24"/>
-              </w:rPr>
-              <w:t>tanda</w:t>
-            </w:r>
-            <w:proofErr w:type="spellEnd"/>
-            <w:r>
-              <w:rPr>
-                <w:rFonts w:ascii="Times New Roman" w:hAnsi="Times New Roman" w:cs="Times New Roman"/>
-                <w:sz w:val="24"/>
-                <w:szCs w:val="24"/>
-              </w:rPr>
-              <w:t xml:space="preserve"> </w:t>
-            </w:r>
-            <w:proofErr w:type="spellStart"/>
-            <w:r>
-              <w:rPr>
-                <w:rFonts w:ascii="Times New Roman" w:hAnsi="Times New Roman" w:cs="Times New Roman"/>
-                <w:sz w:val="24"/>
-                <w:szCs w:val="24"/>
-              </w:rPr>
-              <w:t>stabilo</w:t>
-            </w:r>
-            <w:proofErr w:type="spellEnd"/>
-            <w:r>
-              <w:rPr>
-                <w:rFonts w:ascii="Times New Roman" w:hAnsi="Times New Roman" w:cs="Times New Roman"/>
-                <w:sz w:val="24"/>
-                <w:szCs w:val="24"/>
-              </w:rPr>
-              <w:t>)</w:t>
+              <w:t>sedang/telah menempuh mata kuliah pilihan yang relevan</w:t>
+            </w:r>
+            <w:r>
+              <w:rPr>
+                <w:rFonts w:ascii="Times New Roman" w:hAnsi="Times New Roman" w:cs="Times New Roman"/>
+                <w:sz w:val="24"/>
+                <w:szCs w:val="24"/>
+              </w:rPr>
+              <w:t xml:space="preserve"> dengan topik Tugas Akhir (telah diberi tanda stabilo)</w:t>
             </w:r>
           </w:p>
         </w:tc>
@@ -1976,23 +1280,13 @@
           <w:szCs w:val="24"/>
         </w:rPr>
       </w:pPr>
-      <w:proofErr w:type="spellStart"/>
-      <w:r>
-        <w:rPr>
-          <w:rFonts w:ascii="Times New Roman" w:hAnsi="Times New Roman" w:cs="Times New Roman"/>
-          <w:sz w:val="24"/>
-          <w:szCs w:val="24"/>
-        </w:rPr>
-        <w:t>Menyetujui</w:t>
-      </w:r>
-      <w:proofErr w:type="spellEnd"/>
-      <w:r>
-        <w:rPr>
-          <w:rFonts w:ascii="Times New Roman" w:hAnsi="Times New Roman" w:cs="Times New Roman"/>
-          <w:sz w:val="24"/>
-          <w:szCs w:val="24"/>
-        </w:rPr>
-        <w:t xml:space="preserve">, </w:t>
+      <w:r>
+        <w:rPr>
+          <w:rFonts w:ascii="Times New Roman" w:hAnsi="Times New Roman" w:cs="Times New Roman"/>
+          <w:sz w:val="24"/>
+          <w:szCs w:val="24"/>
+        </w:rPr>
+        <w:t xml:space="preserve">Menyetujui, </w:t>
       </w:r>
     </w:p>
     <w:p>
@@ -2012,36 +1306,8 @@
           <w:sz w:val="24"/>
           <w:szCs w:val="24"/>
         </w:rPr>
-        <w:t xml:space="preserve">Calon </w:t>
-      </w:r>
-      <w:proofErr w:type="spellStart"/>
-      <w:r>
-        <w:rPr>
-          <w:rFonts w:ascii="Times New Roman" w:hAnsi="Times New Roman" w:cs="Times New Roman"/>
-          <w:sz w:val="24"/>
-          <w:szCs w:val="24"/>
-        </w:rPr>
-        <w:t>Dosen</w:t>
-      </w:r>
-      <w:proofErr w:type="spellEnd"/>
-      <w:r>
-        <w:rPr>
-          <w:rFonts w:ascii="Times New Roman" w:hAnsi="Times New Roman" w:cs="Times New Roman"/>
-          <w:sz w:val="24"/>
-          <w:szCs w:val="24"/>
-        </w:rPr>
-        <w:t xml:space="preserve"> </w:t>
-      </w:r>
-      <w:proofErr w:type="spellStart"/>
-      <w:r>
-        <w:rPr>
-          <w:rFonts w:ascii="Times New Roman" w:hAnsi="Times New Roman" w:cs="Times New Roman"/>
-          <w:sz w:val="24"/>
-          <w:szCs w:val="24"/>
-        </w:rPr>
-        <w:t>Pembimbing</w:t>
-      </w:r>
-      <w:proofErr w:type="spellEnd"/>
+        <w:t>Calon Dosen Pembimbing</w:t>
+      </w:r>
     </w:p>
     <w:p>
       <w:pPr>
@@ -2086,16 +1352,38 @@
         </w:rPr>
         <w:t xml:space="preserve">( </w:t>
       </w:r>
-      <w:proofErr w:type="spellStart"/>
-      <w:r>
-        <w:rPr>
-          <w:rFonts w:ascii="Times New Roman" w:hAnsi="Times New Roman" w:cs="Times New Roman"/>
-          <w:sz w:val="24"/>
-          <w:szCs w:val="24"/>
-        </w:rPr>
-        <w:t>Wilis</w:t>
-      </w:r>
-      <w:proofErr w:type="spellEnd"/>
+      <w:r>
+        <w:rPr>
+          <w:rFonts w:ascii="Times New Roman" w:hAnsi="Times New Roman" w:cs="Times New Roman"/>
+          <w:sz w:val="24"/>
+          <w:szCs w:val="24"/>
+        </w:rPr>
+        <w:t>Dessyanto Boedi P.</w:t>
+      </w:r>
+      <w:r>
+        <w:rPr>
+          <w:rFonts w:ascii="Times New Roman" w:hAnsi="Times New Roman" w:cs="Times New Roman"/>
+          <w:sz w:val="24"/>
+          <w:szCs w:val="24"/>
+        </w:rPr>
+        <w:t>, S.</w:t>
+      </w:r>
+      <w:r>
+        <w:rPr>
+          <w:rFonts w:ascii="Times New Roman" w:hAnsi="Times New Roman" w:cs="Times New Roman"/>
+          <w:sz w:val="24"/>
+          <w:szCs w:val="24"/>
+        </w:rPr>
+        <w:t>T</w:t>
+      </w:r>
+      <w:r>
+        <w:rPr>
+          <w:rFonts w:ascii="Times New Roman" w:hAnsi="Times New Roman" w:cs="Times New Roman"/>
+          <w:sz w:val="24"/>
+          <w:szCs w:val="24"/>
+        </w:rPr>
+        <w:t>.,</w:t>
+      </w:r>
       <w:r>
         <w:rPr>
           <w:rFonts w:ascii="Times New Roman" w:hAnsi="Times New Roman" w:cs="Times New Roman"/>
@@ -2104,25 +1392,6 @@
         </w:rPr>
         <w:t xml:space="preserve"> </w:t>
       </w:r>
-      <w:proofErr w:type="spellStart"/>
-      <w:r>
-        <w:rPr>
-          <w:rFonts w:ascii="Times New Roman" w:hAnsi="Times New Roman" w:cs="Times New Roman"/>
-          <w:sz w:val="24"/>
-          <w:szCs w:val="24"/>
-        </w:rPr>
-        <w:t>Kaswidjanti</w:t>
-      </w:r>
-      <w:proofErr w:type="spellEnd"/>
-      <w:r>
-        <w:rPr>
-          <w:rFonts w:ascii="Times New Roman" w:hAnsi="Times New Roman" w:cs="Times New Roman"/>
-          <w:sz w:val="24"/>
-          <w:szCs w:val="24"/>
-        </w:rPr>
-        <w:t>, S.Si.,</w:t>
-      </w:r>
-      <w:proofErr w:type="spellStart"/>
       <w:r>
         <w:rPr>
           <w:rFonts w:ascii="Times New Roman" w:hAnsi="Times New Roman" w:cs="Times New Roman"/>
@@ -2137,9 +1406,8 @@
           <w:sz w:val="24"/>
           <w:szCs w:val="24"/>
         </w:rPr>
-        <w:t>Kom</w:t>
-      </w:r>
-      <w:proofErr w:type="spellEnd"/>
+        <w:t>T</w:t>
+      </w:r>
       <w:r>
         <w:rPr>
           <w:rFonts w:ascii="Times New Roman" w:hAnsi="Times New Roman" w:cs="Times New Roman"/>
@@ -2193,7 +1461,7 @@
           <w:sz w:val="24"/>
           <w:szCs w:val="24"/>
         </w:rPr>
-        <w:t>604</w:t>
+        <w:t>512</w:t>
       </w:r>
       <w:r>
         <w:rPr>
@@ -2225,7 +1493,15 @@
           <w:sz w:val="24"/>
           <w:szCs w:val="24"/>
         </w:rPr>
-        <w:t>26</w:t>
+        <w:t>2</w:t>
+      </w:r>
+      <w:r>
+        <w:rPr>
+          <w:rFonts w:ascii="Times New Roman" w:hAnsi="Times New Roman" w:cs="Times New Roman"/>
+          <w:sz w:val="24"/>
+          <w:szCs w:val="24"/>
+        </w:rPr>
+        <w:t>9</w:t>
       </w:r>
       <w:r>
         <w:rPr>
@@ -2277,34 +1553,14 @@
           <w:szCs w:val="24"/>
         </w:rPr>
       </w:pPr>
-      <w:proofErr w:type="spellStart"/>
-      <w:r>
-        <w:rPr>
-          <w:rFonts w:ascii="Times New Roman" w:hAnsi="Times New Roman" w:cs="Times New Roman"/>
-          <w:sz w:val="24"/>
-          <w:szCs w:val="24"/>
-        </w:rPr>
-        <w:t>Diperiksa</w:t>
-      </w:r>
-      <w:proofErr w:type="spellEnd"/>
-      <w:r>
-        <w:rPr>
-          <w:rFonts w:ascii="Times New Roman" w:hAnsi="Times New Roman" w:cs="Times New Roman"/>
-          <w:sz w:val="24"/>
-          <w:szCs w:val="24"/>
-        </w:rPr>
-        <w:t xml:space="preserve"> dan </w:t>
-      </w:r>
-      <w:proofErr w:type="spellStart"/>
-      <w:r>
-        <w:rPr>
-          <w:rFonts w:ascii="Times New Roman" w:hAnsi="Times New Roman" w:cs="Times New Roman"/>
-          <w:sz w:val="24"/>
-          <w:szCs w:val="24"/>
-        </w:rPr>
-        <w:t>Disetujui</w:t>
-      </w:r>
-      <w:proofErr w:type="spellEnd"/>
+      <w:r>
+        <w:rPr>
+          <w:rFonts w:ascii="Times New Roman" w:hAnsi="Times New Roman" w:cs="Times New Roman"/>
+          <w:sz w:val="24"/>
+          <w:szCs w:val="24"/>
+        </w:rPr>
+        <w:t>Diperiksa dan Disetujui</w:t>
+      </w:r>
     </w:p>
     <w:p>
       <w:pPr>
@@ -2323,36 +1579,8 @@
           <w:sz w:val="24"/>
           <w:szCs w:val="24"/>
         </w:rPr>
-        <w:t xml:space="preserve">TU </w:t>
-      </w:r>
-      <w:proofErr w:type="spellStart"/>
-      <w:r>
-        <w:rPr>
-          <w:rFonts w:ascii="Times New Roman" w:hAnsi="Times New Roman" w:cs="Times New Roman"/>
-          <w:sz w:val="24"/>
-          <w:szCs w:val="24"/>
-        </w:rPr>
-        <w:t>Jurusan</w:t>
-      </w:r>
-      <w:proofErr w:type="spellEnd"/>
-      <w:r>
-        <w:rPr>
-          <w:rFonts w:ascii="Times New Roman" w:hAnsi="Times New Roman" w:cs="Times New Roman"/>
-          <w:sz w:val="24"/>
-          <w:szCs w:val="24"/>
-        </w:rPr>
-        <w:t xml:space="preserve"> Teknik </w:t>
-      </w:r>
-      <w:proofErr w:type="spellStart"/>
-      <w:r>
-        <w:rPr>
-          <w:rFonts w:ascii="Times New Roman" w:hAnsi="Times New Roman" w:cs="Times New Roman"/>
-          <w:sz w:val="24"/>
-          <w:szCs w:val="24"/>
-        </w:rPr>
-        <w:t>Informatika</w:t>
-      </w:r>
-      <w:proofErr w:type="spellEnd"/>
+        <w:t>TU Jurusan Teknik Informatika</w:t>
+      </w:r>
     </w:p>
     <w:p>
       <w:pPr>
@@ -2420,7 +1648,6 @@
         </w:rPr>
         <w:t>*)</w:t>
       </w:r>
-      <w:proofErr w:type="spellStart"/>
       <w:r>
         <w:rPr>
           <w:rFonts w:ascii="Times New Roman" w:hAnsi="Times New Roman" w:cs="Times New Roman"/>
@@ -2429,31 +1656,8 @@
           <w:sz w:val="20"/>
           <w:szCs w:val="20"/>
         </w:rPr>
-        <w:t>Diisi</w:t>
-      </w:r>
-      <w:proofErr w:type="spellEnd"/>
-      <w:r>
-        <w:rPr>
-          <w:rFonts w:ascii="Times New Roman" w:hAnsi="Times New Roman" w:cs="Times New Roman"/>
-          <w:i/>
-          <w:iCs/>
-          <w:sz w:val="20"/>
-          <w:szCs w:val="20"/>
-        </w:rPr>
-        <w:t xml:space="preserve"> oleh TU </w:t>
-      </w:r>
-      <w:proofErr w:type="spellStart"/>
-      <w:r>
-        <w:rPr>
-          <w:rFonts w:ascii="Times New Roman" w:hAnsi="Times New Roman" w:cs="Times New Roman"/>
-          <w:i/>
-          <w:iCs/>
-          <w:sz w:val="20"/>
-          <w:szCs w:val="20"/>
-        </w:rPr>
-        <w:t>Jurusan</w:t>
-      </w:r>
-      <w:proofErr w:type="spellEnd"/>
+        <w:t>Diisi oleh TU Jurusan</w:t>
+      </w:r>
     </w:p>
     <w:sectPr>
       <w:headerReference w:type="default" r:id="rId6"/>
@@ -2467,7 +1671,7 @@
 </file>
 
 <file path=word/endnotes.xml><?xml version="1.0" encoding="utf-8"?>
-<w:endnotes xmlns:wpc="http://schemas.microsoft.com/office/word/2010/wordprocessingCanvas" xmlns:cx="http://schemas.microsoft.com/office/drawing/2014/chartex" xmlns:cx1="http://schemas.microsoft.com/office/drawing/2015/9/8/chartex" xmlns:cx2="http://schemas.microsoft.com/office/drawing/2015/10/21/chartex" xmlns:cx3="http://schemas.microsoft.com/office/drawing/2016/5/9/chartex" xmlns:cx4="http://schemas.microsoft.com/office/drawing/2016/5/10/chartex" xmlns:cx5="http://schemas.microsoft.com/office/drawing/2016/5/11/chartex" xmlns:cx6="http://schemas.microsoft.com/office/drawing/2016/5/12/chartex" xmlns:cx7="http://schemas.microsoft.com/office/drawing/2016/5/13/chartex" xmlns:cx8="http://schemas.microsoft.com/office/drawing/2016/5/14/chartex" xmlns:mc="http://schemas.openxmlformats.org/markup-compatibility/2006" xmlns:aink="http://schemas.microsoft.com/office/drawing/2016/ink" xmlns:am3d="http://schemas.microsoft.com/office/drawing/2017/model3d" xmlns:o="urn:schemas-microsoft-com:office:office" xmlns:r="http://schemas.openxmlformats.org/officeDocument/2006/relationships" xmlns:m="http://schemas.openxmlformats.org/officeDocument/2006/math" xmlns:v="urn:schemas-microsoft-com:vml" xmlns:wp14="http://schemas.microsoft.com/office/word/2010/wordprocessingDrawing" xmlns:wp="http://schemas.openxmlformats.org/drawingml/2006/wordprocessingDrawing" xmlns:w10="urn:schemas-microsoft-com:office:word" xmlns:w="http://schemas.openxmlformats.org/wordprocessingml/2006/main" xmlns:w14="http://schemas.microsoft.com/office/word/2010/wordml" xmlns:w15="http://schemas.microsoft.com/office/word/2012/wordml" xmlns:w16cex="http://schemas.microsoft.com/office/word/2018/wordml/cex" xmlns:w16cid="http://schemas.microsoft.com/office/word/2016/wordml/cid" xmlns:w16="http://schemas.microsoft.com/office/word/2018/wordml" xmlns:w16se="http://schemas.microsoft.com/office/word/2015/wordml/symex" xmlns:wpg="http://schemas.microsoft.com/office/word/2010/wordprocessingGroup" xmlns:wpi="http://schemas.microsoft.com/office/word/2010/wordprocessingInk" xmlns:wne="http://schemas.microsoft.com/office/word/2006/wordml" xmlns:wps="http://schemas.microsoft.com/office/word/2010/wordprocessingShape" mc:Ignorable="w14 w15 w16se w16cid w16 w16cex wp14">
+<w:endnotes xmlns:wpc="http://schemas.microsoft.com/office/word/2010/wordprocessingCanvas" xmlns:cx="http://schemas.microsoft.com/office/drawing/2014/chartex" xmlns:cx1="http://schemas.microsoft.com/office/drawing/2015/9/8/chartex" xmlns:cx2="http://schemas.microsoft.com/office/drawing/2015/10/21/chartex" xmlns:cx3="http://schemas.microsoft.com/office/drawing/2016/5/9/chartex" xmlns:cx4="http://schemas.microsoft.com/office/drawing/2016/5/10/chartex" xmlns:cx5="http://schemas.microsoft.com/office/drawing/2016/5/11/chartex" xmlns:cx6="http://schemas.microsoft.com/office/drawing/2016/5/12/chartex" xmlns:cx7="http://schemas.microsoft.com/office/drawing/2016/5/13/chartex" xmlns:cx8="http://schemas.microsoft.com/office/drawing/2016/5/14/chartex" xmlns:mc="http://schemas.openxmlformats.org/markup-compatibility/2006" xmlns:aink="http://schemas.microsoft.com/office/drawing/2016/ink" xmlns:am3d="http://schemas.microsoft.com/office/drawing/2017/model3d" xmlns:o="urn:schemas-microsoft-com:office:office" xmlns:r="http://schemas.openxmlformats.org/officeDocument/2006/relationships" xmlns:m="http://schemas.openxmlformats.org/officeDocument/2006/math" xmlns:v="urn:schemas-microsoft-com:vml" xmlns:wp14="http://schemas.microsoft.com/office/word/2010/wordprocessingDrawing" xmlns:wp="http://schemas.openxmlformats.org/drawingml/2006/wordprocessingDrawing" xmlns:w10="urn:schemas-microsoft-com:office:word" xmlns:w="http://schemas.openxmlformats.org/wordprocessingml/2006/main" xmlns:w14="http://schemas.microsoft.com/office/word/2010/wordml" xmlns:w15="http://schemas.microsoft.com/office/word/2012/wordml" xmlns:w16cex="http://schemas.microsoft.com/office/word/2018/wordml/cex" xmlns:w16cid="http://schemas.microsoft.com/office/word/2016/wordml/cid" xmlns:w16="http://schemas.microsoft.com/office/word/2018/wordml" xmlns:w16sdtdh="http://schemas.microsoft.com/office/word/2020/wordml/sdtdatahash" xmlns:w16se="http://schemas.microsoft.com/office/word/2015/wordml/symex" xmlns:wpg="http://schemas.microsoft.com/office/word/2010/wordprocessingGroup" xmlns:wpi="http://schemas.microsoft.com/office/word/2010/wordprocessingInk" xmlns:wne="http://schemas.microsoft.com/office/word/2006/wordml" xmlns:wps="http://schemas.microsoft.com/office/word/2010/wordprocessingShape" mc:Ignorable="w14 w15 w16se w16cid w16 w16cex w16sdtdh wp14">
   <w:endnote w:type="separator" w:id="-1">
     <w:p>
       <w:pPr>
@@ -2492,7 +1696,7 @@
 </file>
 
 <file path=word/footnotes.xml><?xml version="1.0" encoding="utf-8"?>
-<w:footnotes xmlns:wpc="http://schemas.microsoft.com/office/word/2010/wordprocessingCanvas" xmlns:cx="http://schemas.microsoft.com/office/drawing/2014/chartex" xmlns:cx1="http://schemas.microsoft.com/office/drawing/2015/9/8/chartex" xmlns:cx2="http://schemas.microsoft.com/office/drawing/2015/10/21/chartex" xmlns:cx3="http://schemas.microsoft.com/office/drawing/2016/5/9/chartex" xmlns:cx4="http://schemas.microsoft.com/office/drawing/2016/5/10/chartex" xmlns:cx5="http://schemas.microsoft.com/office/drawing/2016/5/11/chartex" xmlns:cx6="http://schemas.microsoft.com/office/drawing/2016/5/12/chartex" xmlns:cx7="http://schemas.microsoft.com/office/drawing/2016/5/13/chartex" xmlns:cx8="http://schemas.microsoft.com/office/drawing/2016/5/14/chartex" xmlns:mc="http://schemas.openxmlformats.org/markup-compatibility/2006" xmlns:aink="http://schemas.microsoft.com/office/drawing/2016/ink" xmlns:am3d="http://schemas.microsoft.com/office/drawing/2017/model3d" xmlns:o="urn:schemas-microsoft-com:office:office" xmlns:r="http://schemas.openxmlformats.org/officeDocument/2006/relationships" xmlns:m="http://schemas.openxmlformats.org/officeDocument/2006/math" xmlns:v="urn:schemas-microsoft-com:vml" xmlns:wp14="http://schemas.microsoft.com/office/word/2010/wordprocessingDrawing" xmlns:wp="http://schemas.openxmlformats.org/drawingml/2006/wordprocessingDrawing" xmlns:w10="urn:schemas-microsoft-com:office:word" xmlns:w="http://schemas.openxmlformats.org/wordprocessingml/2006/main" xmlns:w14="http://schemas.microsoft.com/office/word/2010/wordml" xmlns:w15="http://schemas.microsoft.com/office/word/2012/wordml" xmlns:w16cex="http://schemas.microsoft.com/office/word/2018/wordml/cex" xmlns:w16cid="http://schemas.microsoft.com/office/word/2016/wordml/cid" xmlns:w16="http://schemas.microsoft.com/office/word/2018/wordml" xmlns:w16se="http://schemas.microsoft.com/office/word/2015/wordml/symex" xmlns:wpg="http://schemas.microsoft.com/office/word/2010/wordprocessingGroup" xmlns:wpi="http://schemas.microsoft.com/office/word/2010/wordprocessingInk" xmlns:wne="http://schemas.microsoft.com/office/word/2006/wordml" xmlns:wps="http://schemas.microsoft.com/office/word/2010/wordprocessingShape" mc:Ignorable="w14 w15 w16se w16cid w16 w16cex wp14">
+<w:footnotes xmlns:wpc="http://schemas.microsoft.com/office/word/2010/wordprocessingCanvas" xmlns:cx="http://schemas.microsoft.com/office/drawing/2014/chartex" xmlns:cx1="http://schemas.microsoft.com/office/drawing/2015/9/8/chartex" xmlns:cx2="http://schemas.microsoft.com/office/drawing/2015/10/21/chartex" xmlns:cx3="http://schemas.microsoft.com/office/drawing/2016/5/9/chartex" xmlns:cx4="http://schemas.microsoft.com/office/drawing/2016/5/10/chartex" xmlns:cx5="http://schemas.microsoft.com/office/drawing/2016/5/11/chartex" xmlns:cx6="http://schemas.microsoft.com/office/drawing/2016/5/12/chartex" xmlns:cx7="http://schemas.microsoft.com/office/drawing/2016/5/13/chartex" xmlns:cx8="http://schemas.microsoft.com/office/drawing/2016/5/14/chartex" xmlns:mc="http://schemas.openxmlformats.org/markup-compatibility/2006" xmlns:aink="http://schemas.microsoft.com/office/drawing/2016/ink" xmlns:am3d="http://schemas.microsoft.com/office/drawing/2017/model3d" xmlns:o="urn:schemas-microsoft-com:office:office" xmlns:r="http://schemas.openxmlformats.org/officeDocument/2006/relationships" xmlns:m="http://schemas.openxmlformats.org/officeDocument/2006/math" xmlns:v="urn:schemas-microsoft-com:vml" xmlns:wp14="http://schemas.microsoft.com/office/word/2010/wordprocessingDrawing" xmlns:wp="http://schemas.openxmlformats.org/drawingml/2006/wordprocessingDrawing" xmlns:w10="urn:schemas-microsoft-com:office:word" xmlns:w="http://schemas.openxmlformats.org/wordprocessingml/2006/main" xmlns:w14="http://schemas.microsoft.com/office/word/2010/wordml" xmlns:w15="http://schemas.microsoft.com/office/word/2012/wordml" xmlns:w16cex="http://schemas.microsoft.com/office/word/2018/wordml/cex" xmlns:w16cid="http://schemas.microsoft.com/office/word/2016/wordml/cid" xmlns:w16="http://schemas.microsoft.com/office/word/2018/wordml" xmlns:w16sdtdh="http://schemas.microsoft.com/office/word/2020/wordml/sdtdatahash" xmlns:w16se="http://schemas.microsoft.com/office/word/2015/wordml/symex" xmlns:wpg="http://schemas.microsoft.com/office/word/2010/wordprocessingGroup" xmlns:wpi="http://schemas.microsoft.com/office/word/2010/wordprocessingInk" xmlns:wne="http://schemas.microsoft.com/office/word/2006/wordml" xmlns:wps="http://schemas.microsoft.com/office/word/2010/wordprocessingShape" mc:Ignorable="w14 w15 w16se w16cid w16 w16cex w16sdtdh wp14">
   <w:footnote w:type="separator" w:id="-1">
     <w:p>
       <w:pPr>
@@ -2517,7 +1721,7 @@
 </file>
 
 <file path=word/header1.xml><?xml version="1.0" encoding="utf-8"?>
-<w:hdr xmlns:wpc="http://schemas.microsoft.com/office/word/2010/wordprocessingCanvas" xmlns:cx="http://schemas.microsoft.com/office/drawing/2014/chartex" xmlns:cx1="http://schemas.microsoft.com/office/drawing/2015/9/8/chartex" xmlns:cx2="http://schemas.microsoft.com/office/drawing/2015/10/21/chartex" xmlns:cx3="http://schemas.microsoft.com/office/drawing/2016/5/9/chartex" xmlns:cx4="http://schemas.microsoft.com/office/drawing/2016/5/10/chartex" xmlns:cx5="http://schemas.microsoft.com/office/drawing/2016/5/11/chartex" xmlns:cx6="http://schemas.microsoft.com/office/drawing/2016/5/12/chartex" xmlns:cx7="http://schemas.microsoft.com/office/drawing/2016/5/13/chartex" xmlns:cx8="http://schemas.microsoft.com/office/drawing/2016/5/14/chartex" xmlns:mc="http://schemas.openxmlformats.org/markup-compatibility/2006" xmlns:aink="http://schemas.microsoft.com/office/drawing/2016/ink" xmlns:am3d="http://schemas.microsoft.com/office/drawing/2017/model3d" xmlns:o="urn:schemas-microsoft-com:office:office" xmlns:r="http://schemas.openxmlformats.org/officeDocument/2006/relationships" xmlns:m="http://schemas.openxmlformats.org/officeDocument/2006/math" xmlns:v="urn:schemas-microsoft-com:vml" xmlns:wp14="http://schemas.microsoft.com/office/word/2010/wordprocessingDrawing" xmlns:wp="http://schemas.openxmlformats.org/drawingml/2006/wordprocessingDrawing" xmlns:w10="urn:schemas-microsoft-com:office:word" xmlns:w="http://schemas.openxmlformats.org/wordprocessingml/2006/main" xmlns:w14="http://schemas.microsoft.com/office/word/2010/wordml" xmlns:w15="http://schemas.microsoft.com/office/word/2012/wordml" xmlns:w16cex="http://schemas.microsoft.com/office/word/2018/wordml/cex" xmlns:w16cid="http://schemas.microsoft.com/office/word/2016/wordml/cid" xmlns:w16="http://schemas.microsoft.com/office/word/2018/wordml" xmlns:w16se="http://schemas.microsoft.com/office/word/2015/wordml/symex" xmlns:wpg="http://schemas.microsoft.com/office/word/2010/wordprocessingGroup" xmlns:wpi="http://schemas.microsoft.com/office/word/2010/wordprocessingInk" xmlns:wne="http://schemas.microsoft.com/office/word/2006/wordml" xmlns:wps="http://schemas.microsoft.com/office/word/2010/wordprocessingShape" mc:Ignorable="w14 w15 w16se w16cid w16 w16cex wp14">
+<w:hdr xmlns:wpc="http://schemas.microsoft.com/office/word/2010/wordprocessingCanvas" xmlns:cx="http://schemas.microsoft.com/office/drawing/2014/chartex" xmlns:cx1="http://schemas.microsoft.com/office/drawing/2015/9/8/chartex" xmlns:cx2="http://schemas.microsoft.com/office/drawing/2015/10/21/chartex" xmlns:cx3="http://schemas.microsoft.com/office/drawing/2016/5/9/chartex" xmlns:cx4="http://schemas.microsoft.com/office/drawing/2016/5/10/chartex" xmlns:cx5="http://schemas.microsoft.com/office/drawing/2016/5/11/chartex" xmlns:cx6="http://schemas.microsoft.com/office/drawing/2016/5/12/chartex" xmlns:cx7="http://schemas.microsoft.com/office/drawing/2016/5/13/chartex" xmlns:cx8="http://schemas.microsoft.com/office/drawing/2016/5/14/chartex" xmlns:mc="http://schemas.openxmlformats.org/markup-compatibility/2006" xmlns:aink="http://schemas.microsoft.com/office/drawing/2016/ink" xmlns:am3d="http://schemas.microsoft.com/office/drawing/2017/model3d" xmlns:o="urn:schemas-microsoft-com:office:office" xmlns:r="http://schemas.openxmlformats.org/officeDocument/2006/relationships" xmlns:m="http://schemas.openxmlformats.org/officeDocument/2006/math" xmlns:v="urn:schemas-microsoft-com:vml" xmlns:wp14="http://schemas.microsoft.com/office/word/2010/wordprocessingDrawing" xmlns:wp="http://schemas.openxmlformats.org/drawingml/2006/wordprocessingDrawing" xmlns:w10="urn:schemas-microsoft-com:office:word" xmlns:w="http://schemas.openxmlformats.org/wordprocessingml/2006/main" xmlns:w14="http://schemas.microsoft.com/office/word/2010/wordml" xmlns:w15="http://schemas.microsoft.com/office/word/2012/wordml" xmlns:w16cex="http://schemas.microsoft.com/office/word/2018/wordml/cex" xmlns:w16cid="http://schemas.microsoft.com/office/word/2016/wordml/cid" xmlns:w16="http://schemas.microsoft.com/office/word/2018/wordml" xmlns:w16sdtdh="http://schemas.microsoft.com/office/word/2020/wordml/sdtdatahash" xmlns:w16se="http://schemas.microsoft.com/office/word/2015/wordml/symex" xmlns:wpg="http://schemas.microsoft.com/office/word/2010/wordprocessingGroup" xmlns:wpi="http://schemas.microsoft.com/office/word/2010/wordprocessingInk" xmlns:wne="http://schemas.microsoft.com/office/word/2006/wordml" xmlns:wps="http://schemas.microsoft.com/office/word/2010/wordprocessingShape" mc:Ignorable="w14 w15 w16se w16cid w16 w16cex w16sdtdh wp14">
   <w:p>
     <w:pPr>
       <w:pStyle w:val="Header"/>
@@ -2670,35 +1874,7 @@
       <w:rPr>
         <w:rFonts w:ascii="Times New Roman" w:hAnsi="Times New Roman" w:cs="Times New Roman"/>
       </w:rPr>
-      <w:t xml:space="preserve">Jl. </w:t>
-    </w:r>
-    <w:proofErr w:type="spellStart"/>
-    <w:r>
-      <w:rPr>
-        <w:rFonts w:ascii="Times New Roman" w:hAnsi="Times New Roman" w:cs="Times New Roman"/>
-      </w:rPr>
-      <w:t>Babarsari</w:t>
-    </w:r>
-    <w:proofErr w:type="spellEnd"/>
-    <w:r>
-      <w:rPr>
-        <w:rFonts w:ascii="Times New Roman" w:hAnsi="Times New Roman" w:cs="Times New Roman"/>
-      </w:rPr>
-      <w:t xml:space="preserve"> No. 2 </w:t>
-    </w:r>
-    <w:proofErr w:type="spellStart"/>
-    <w:r>
-      <w:rPr>
-        <w:rFonts w:ascii="Times New Roman" w:hAnsi="Times New Roman" w:cs="Times New Roman"/>
-      </w:rPr>
-      <w:t>Tambakbayan</w:t>
-    </w:r>
-    <w:proofErr w:type="spellEnd"/>
-    <w:r>
-      <w:rPr>
-        <w:rFonts w:ascii="Times New Roman" w:hAnsi="Times New Roman" w:cs="Times New Roman"/>
-      </w:rPr>
-      <w:t>, Yogyakarta 55281, Telp/Fax. (0274) 485323</w:t>
+      <w:t>Jl. Babarsari No. 2 Tambakbayan, Yogyakarta 55281, Telp/Fax. (0274) 485323</w:t>
     </w:r>
   </w:p>
   <w:p>
@@ -2794,7 +1970,7 @@
 </file>
 
 <file path=word/styles.xml><?xml version="1.0" encoding="utf-8"?>
-<w:styles xmlns:mc="http://schemas.openxmlformats.org/markup-compatibility/2006" xmlns:r="http://schemas.openxmlformats.org/officeDocument/2006/relationships" xmlns:w="http://schemas.openxmlformats.org/wordprocessingml/2006/main" xmlns:w14="http://schemas.microsoft.com/office/word/2010/wordml" xmlns:w15="http://schemas.microsoft.com/office/word/2012/wordml" xmlns:w16cex="http://schemas.microsoft.com/office/word/2018/wordml/cex" xmlns:w16cid="http://schemas.microsoft.com/office/word/2016/wordml/cid" xmlns:w16="http://schemas.microsoft.com/office/word/2018/wordml" xmlns:w16se="http://schemas.microsoft.com/office/word/2015/wordml/symex" mc:Ignorable="w14 w15 w16se w16cid w16 w16cex">
+<w:styles xmlns:mc="http://schemas.openxmlformats.org/markup-compatibility/2006" xmlns:r="http://schemas.openxmlformats.org/officeDocument/2006/relationships" xmlns:w="http://schemas.openxmlformats.org/wordprocessingml/2006/main" xmlns:w14="http://schemas.microsoft.com/office/word/2010/wordml" xmlns:w15="http://schemas.microsoft.com/office/word/2012/wordml" xmlns:w16cex="http://schemas.microsoft.com/office/word/2018/wordml/cex" xmlns:w16cid="http://schemas.microsoft.com/office/word/2016/wordml/cid" xmlns:w16="http://schemas.microsoft.com/office/word/2018/wordml" xmlns:w16sdtdh="http://schemas.microsoft.com/office/word/2020/wordml/sdtdatahash" xmlns:w16se="http://schemas.microsoft.com/office/word/2015/wordml/symex" mc:Ignorable="w14 w15 w16se w16cid w16 w16cex w16sdtdh">
   <w:docDefaults>
     <w:rPrDefault>
       <w:rPr>

</xml_diff>